<commit_message>
Update to ReadMe.md and minor update to User Guide
</commit_message>
<xml_diff>
--- a/CSV2DCC User Guide.docx
+++ b/CSV2DCC User Guide.docx
@@ -89,21 +89,7 @@
         <w:rPr>
           <w:lang w:val="en-GB"/>
         </w:rPr>
-        <w:t xml:space="preserve">* </w:t>
-      </w:r>
-      <w:proofErr w:type="gramStart"/>
-      <w:r>
-        <w:rPr>
-          <w:lang w:val="en-GB"/>
-        </w:rPr>
-        <w:t>Actually</w:t>
-      </w:r>
-      <w:proofErr w:type="gramEnd"/>
-      <w:r>
-        <w:rPr>
-          <w:lang w:val="en-GB"/>
-        </w:rPr>
-        <w:t xml:space="preserve"> a semi-colon separated file will be used to avoid regional specific use of commas and decimal points across Europe. For example</w:t>
+        <w:t>* Actually a semi-colon separated file will be used to avoid regional specific use of commas and decimal points across Europe. For example</w:t>
       </w:r>
     </w:p>
     <w:p>
@@ -292,23 +278,7 @@
           <w:b/>
           <w:lang w:val="en-GB"/>
         </w:rPr>
-        <w:t xml:space="preserve">Please </w:t>
-      </w:r>
-      <w:proofErr w:type="gramStart"/>
-      <w:r>
-        <w:rPr>
-          <w:b/>
-          <w:lang w:val="en-GB"/>
-        </w:rPr>
-        <w:t>Note:-</w:t>
-      </w:r>
-      <w:proofErr w:type="gramEnd"/>
-      <w:r>
-        <w:rPr>
-          <w:b/>
-          <w:lang w:val="en-GB"/>
-        </w:rPr>
-        <w:t xml:space="preserve"> </w:t>
+        <w:t xml:space="preserve">Please Note:- </w:t>
       </w:r>
       <w:r>
         <w:rPr>
@@ -919,7 +889,6 @@
           <w:color w:val="666666"/>
           <w:sz w:val="20"/>
         </w:rPr>
-        <w:lastRenderedPageBreak/>
         <w:t xml:space="preserve">  &lt;/Employee&gt;</w:t>
       </w:r>
     </w:p>
@@ -1150,21 +1119,7 @@
         <w:rPr>
           <w:lang w:val="en-GB"/>
         </w:rPr>
-        <w:t xml:space="preserve"> By comparing Script 1 and Script 2 you will see that all data in the elements has been replaced with a code; and </w:t>
-      </w:r>
-      <w:proofErr w:type="gramStart"/>
-      <w:r>
-        <w:rPr>
-          <w:lang w:val="en-GB"/>
-        </w:rPr>
-        <w:t>also</w:t>
-      </w:r>
-      <w:proofErr w:type="gramEnd"/>
-      <w:r>
-        <w:rPr>
-          <w:lang w:val="en-GB"/>
-        </w:rPr>
-        <w:t xml:space="preserve"> the single example of an attribute "</w:t>
+        <w:t xml:space="preserve"> By comparing Script 1 and Script 2 you will see that all data in the elements has been replaced with a code; and also the single example of an attribute "</w:t>
       </w:r>
       <w:proofErr w:type="spellStart"/>
       <w:r>
@@ -1925,34 +1880,26 @@
         <w:rPr>
           <w:lang w:val="en-GB"/>
         </w:rPr>
-        <w:t xml:space="preserve">and be any length and the incrementing digit sequence can be </w:t>
+        <w:t>can</w:t>
+      </w:r>
+      <w:r>
+        <w:rPr>
+          <w:lang w:val="en-GB"/>
+        </w:rPr>
+        <w:t xml:space="preserve"> be any length and the incrementing digit sequence can be as long as required. </w:t>
       </w:r>
       <w:proofErr w:type="gramStart"/>
       <w:r>
         <w:rPr>
           <w:lang w:val="en-GB"/>
         </w:rPr>
-        <w:t>as long as</w:t>
+        <w:t>So</w:t>
       </w:r>
       <w:proofErr w:type="gramEnd"/>
       <w:r>
         <w:rPr>
           <w:lang w:val="en-GB"/>
         </w:rPr>
-        <w:t xml:space="preserve"> required. </w:t>
-      </w:r>
-      <w:proofErr w:type="gramStart"/>
-      <w:r>
-        <w:rPr>
-          <w:lang w:val="en-GB"/>
-        </w:rPr>
-        <w:t>So</w:t>
-      </w:r>
-      <w:proofErr w:type="gramEnd"/>
-      <w:r>
-        <w:rPr>
-          <w:lang w:val="en-GB"/>
-        </w:rPr>
         <w:t xml:space="preserve"> for example,</w:t>
       </w:r>
     </w:p>
@@ -1979,7 +1926,6 @@
         <w:rPr>
           <w:lang w:val="en-GB"/>
         </w:rPr>
-        <w:lastRenderedPageBreak/>
         <w:t>will work, but obviously probably not necessary as this will increase the amount of typing required and the increase the chance of making a typing mistake. Choose a length that works for you.</w:t>
       </w:r>
     </w:p>
@@ -2318,7 +2264,6 @@
         <w:rPr>
           <w:lang w:val="en-GB"/>
         </w:rPr>
-        <w:lastRenderedPageBreak/>
         <w:t>Please note that the entries in column B must all be te</w:t>
       </w:r>
       <w:r>
@@ -2426,21 +2371,7 @@
         <w:rPr>
           <w:lang w:val="en-GB"/>
         </w:rPr>
-        <w:t xml:space="preserve"> side of the cell that contains it. </w:t>
-      </w:r>
-      <w:proofErr w:type="gramStart"/>
-      <w:r>
-        <w:rPr>
-          <w:lang w:val="en-GB"/>
-        </w:rPr>
-        <w:t>So</w:t>
-      </w:r>
-      <w:proofErr w:type="gramEnd"/>
-      <w:r>
-        <w:rPr>
-          <w:lang w:val="en-GB"/>
-        </w:rPr>
-        <w:t xml:space="preserve"> </w:t>
+        <w:t xml:space="preserve"> side of the cell that contains it. So </w:t>
       </w:r>
       <w:r>
         <w:rPr>
@@ -2713,54 +2644,307 @@
         <w:rPr>
           <w:lang w:val="en-GB"/>
         </w:rPr>
-        <w:t xml:space="preserve">, </w:t>
+        <w:t>, e.g. "EmployeeDataOut.XML"</w:t>
+      </w:r>
+      <w:r>
+        <w:rPr>
+          <w:lang w:val="en-GB"/>
+        </w:rPr>
+        <w:t>. You can select a file that already exists (Careful! not to overwrite the parameter file</w:t>
+      </w:r>
+      <w:r>
+        <w:rPr>
+          <w:lang w:val="en-GB"/>
+        </w:rPr>
+        <w:t xml:space="preserve"> - there will be a </w:t>
       </w:r>
       <w:proofErr w:type="gramStart"/>
       <w:r>
         <w:rPr>
           <w:lang w:val="en-GB"/>
         </w:rPr>
-        <w:t>e.g.</w:t>
+        <w:t>warning</w:t>
       </w:r>
       <w:proofErr w:type="gramEnd"/>
       <w:r>
         <w:rPr>
           <w:lang w:val="en-GB"/>
         </w:rPr>
-        <w:t xml:space="preserve"> "EmployeeDataOut.XML"</w:t>
-      </w:r>
-      <w:r>
-        <w:rPr>
-          <w:lang w:val="en-GB"/>
-        </w:rPr>
-        <w:t xml:space="preserve">. You can select a file that already exists (Careful! </w:t>
-      </w:r>
-      <w:r>
-        <w:rPr>
-          <w:lang w:val="en-GB"/>
-        </w:rPr>
-        <w:lastRenderedPageBreak/>
-        <w:t>not to overwrite the parameter file</w:t>
-      </w:r>
-      <w:r>
-        <w:rPr>
-          <w:lang w:val="en-GB"/>
-        </w:rPr>
-        <w:t xml:space="preserve"> - there will be a </w:t>
+        <w:t xml:space="preserve"> but the application will not stop the parameter file from being overwritten</w:t>
+      </w:r>
+      <w:r>
+        <w:rPr>
+          <w:lang w:val="en-GB"/>
+        </w:rPr>
+        <w:t>).</w:t>
+      </w:r>
+    </w:p>
+    <w:p>
+      <w:pPr>
+        <w:rPr>
+          <w:lang w:val="en-GB"/>
+        </w:rPr>
+      </w:pPr>
+      <w:r>
+        <w:rPr>
+          <w:lang w:val="en-GB"/>
+        </w:rPr>
+        <w:t>Now click on the "Generate" green button and, if all goes well, you should receive a message telling you that the output file was created.</w:t>
+      </w:r>
+    </w:p>
+    <w:p>
+      <w:pPr>
+        <w:rPr>
+          <w:lang w:val="en-GB"/>
+        </w:rPr>
+      </w:pPr>
+      <w:r>
+        <w:rPr>
+          <w:lang w:val="en-GB"/>
+        </w:rPr>
+        <w:t>Use your preferred XML viewer (e.g. MS Edge) to open the newly created XML file</w:t>
+      </w:r>
+      <w:r>
+        <w:rPr>
+          <w:lang w:val="en-GB"/>
+        </w:rPr>
+        <w:t xml:space="preserve"> </w:t>
+      </w:r>
+      <w:r>
+        <w:rPr>
+          <w:lang w:val="en-GB"/>
+        </w:rPr>
+        <w:t>(e.g. "EmployeeDataOut.XML"</w:t>
+      </w:r>
+      <w:r>
+        <w:rPr>
+          <w:lang w:val="en-GB"/>
+        </w:rPr>
+        <w:t xml:space="preserve">). You should see that the original data has now been put back into the XML file. </w:t>
+      </w:r>
+    </w:p>
+    <w:p>
+      <w:pPr>
+        <w:rPr>
+          <w:lang w:val="en-GB"/>
+        </w:rPr>
+      </w:pPr>
+      <w:r>
+        <w:rPr>
+          <w:lang w:val="en-GB"/>
+        </w:rPr>
+        <w:t xml:space="preserve">So </w:t>
       </w:r>
       <w:proofErr w:type="gramStart"/>
       <w:r>
         <w:rPr>
           <w:lang w:val="en-GB"/>
         </w:rPr>
-        <w:t>warning</w:t>
+        <w:t>far</w:t>
       </w:r>
       <w:proofErr w:type="gramEnd"/>
       <w:r>
         <w:rPr>
           <w:lang w:val="en-GB"/>
         </w:rPr>
-        <w:t xml:space="preserve"> but the application will not stop the parameter file from being overwritten</w:t>
+        <w:t xml:space="preserve"> we have not seen CSV2DCC do anything useful. All we have done is reproduce the original file, not very useful.</w:t>
+      </w:r>
+    </w:p>
+    <w:p>
+      <w:pPr>
+        <w:rPr>
+          <w:lang w:val="en-GB"/>
+        </w:rPr>
+      </w:pPr>
+      <w:r>
+        <w:rPr>
+          <w:lang w:val="en-GB"/>
+        </w:rPr>
+        <w:t xml:space="preserve">But now we can edit the substitution file (EmployeeSubs.csv), by putting new data into this file. </w:t>
+      </w:r>
+      <w:proofErr w:type="gramStart"/>
+      <w:r>
+        <w:rPr>
+          <w:lang w:val="en-GB"/>
+        </w:rPr>
+        <w:t>So</w:t>
+      </w:r>
+      <w:proofErr w:type="gramEnd"/>
+      <w:r>
+        <w:rPr>
+          <w:lang w:val="en-GB"/>
+        </w:rPr>
+        <w:t xml:space="preserve"> edit the data in EmployeeSubs.CSV</w:t>
+      </w:r>
+      <w:r>
+        <w:rPr>
+          <w:lang w:val="en-GB"/>
+        </w:rPr>
+        <w:t>, make changes to the contents of Column B which contains the data</w:t>
+      </w:r>
+      <w:r>
+        <w:rPr>
+          <w:lang w:val="en-GB"/>
+        </w:rPr>
+        <w:t xml:space="preserve"> and save this as EmployeeSubs2.CSV. </w:t>
+      </w:r>
+      <w:r>
+        <w:rPr>
+          <w:lang w:val="en-GB"/>
+        </w:rPr>
+        <w:t xml:space="preserve">Rerun CSV2DCC </w:t>
+      </w:r>
+      <w:r>
+        <w:rPr>
+          <w:lang w:val="en-GB"/>
+        </w:rPr>
+        <w:t xml:space="preserve">using this second version of the substitution file </w:t>
+      </w:r>
+      <w:r>
+        <w:rPr>
+          <w:lang w:val="en-GB"/>
+        </w:rPr>
+        <w:t>and this time the output will use the new information in the CSV file.</w:t>
+      </w:r>
+      <w:r>
+        <w:rPr>
+          <w:lang w:val="en-GB"/>
+        </w:rPr>
+        <w:t xml:space="preserve"> </w:t>
+      </w:r>
+      <w:proofErr w:type="gramStart"/>
+      <w:r>
+        <w:rPr>
+          <w:lang w:val="en-GB"/>
+        </w:rPr>
+        <w:t>Again</w:t>
+      </w:r>
+      <w:proofErr w:type="gramEnd"/>
+      <w:r>
+        <w:rPr>
+          <w:lang w:val="en-GB"/>
+        </w:rPr>
+        <w:t xml:space="preserve"> open the output file to confirm your data has been added to the output file</w:t>
+      </w:r>
+      <w:r>
+        <w:rPr>
+          <w:lang w:val="en-GB"/>
+        </w:rPr>
+        <w:t>.</w:t>
+      </w:r>
+    </w:p>
+    <w:p>
+      <w:pPr>
+        <w:rPr>
+          <w:lang w:val="en-GB"/>
+        </w:rPr>
+      </w:pPr>
+    </w:p>
+    <w:p>
+      <w:pPr>
+        <w:rPr>
+          <w:b/>
+          <w:lang w:val="en-GB"/>
+        </w:rPr>
+      </w:pPr>
+      <w:r>
+        <w:rPr>
+          <w:b/>
+          <w:lang w:val="en-GB"/>
+        </w:rPr>
+        <w:t>How c</w:t>
+      </w:r>
+      <w:r>
+        <w:rPr>
+          <w:b/>
+          <w:lang w:val="en-GB"/>
+        </w:rPr>
+        <w:t xml:space="preserve">an CSV2DCC </w:t>
+      </w:r>
+      <w:r>
+        <w:rPr>
+          <w:b/>
+          <w:lang w:val="en-GB"/>
+        </w:rPr>
+        <w:t>be used</w:t>
+      </w:r>
+      <w:r>
+        <w:rPr>
+          <w:b/>
+          <w:lang w:val="en-GB"/>
+        </w:rPr>
+        <w:t xml:space="preserve"> in practice?</w:t>
+      </w:r>
+    </w:p>
+    <w:p>
+      <w:pPr>
+        <w:rPr>
+          <w:lang w:val="en-GB"/>
+        </w:rPr>
+      </w:pPr>
+      <w:r>
+        <w:rPr>
+          <w:lang w:val="en-GB"/>
+        </w:rPr>
+        <w:t xml:space="preserve">To </w:t>
+      </w:r>
+      <w:proofErr w:type="gramStart"/>
+      <w:r>
+        <w:rPr>
+          <w:lang w:val="en-GB"/>
+        </w:rPr>
+        <w:t>actually use</w:t>
+      </w:r>
+      <w:proofErr w:type="gramEnd"/>
+      <w:r>
+        <w:rPr>
+          <w:lang w:val="en-GB"/>
+        </w:rPr>
+        <w:t xml:space="preserve"> CSV2DCC in practice:</w:t>
+      </w:r>
+    </w:p>
+    <w:p>
+      <w:pPr>
+        <w:rPr>
+          <w:lang w:val="en-GB"/>
+        </w:rPr>
+      </w:pPr>
+      <w:r>
+        <w:rPr>
+          <w:lang w:val="en-GB"/>
+        </w:rPr>
+        <w:t>1. Develop a relevant DCC</w:t>
+      </w:r>
+      <w:r>
+        <w:rPr>
+          <w:lang w:val="en-GB"/>
+        </w:rPr>
+        <w:t xml:space="preserve"> for your area of work</w:t>
+      </w:r>
+      <w:r>
+        <w:rPr>
+          <w:lang w:val="en-GB"/>
+        </w:rPr>
+        <w:t xml:space="preserve"> (which will probably contain example data).</w:t>
+      </w:r>
+    </w:p>
+    <w:p>
+      <w:pPr>
+        <w:rPr>
+          <w:lang w:val="en-GB"/>
+        </w:rPr>
+      </w:pPr>
+      <w:r>
+        <w:rPr>
+          <w:lang w:val="en-GB"/>
+        </w:rPr>
+        <w:t xml:space="preserve">2. When you have an individual DCC file that is suitable, create a Parameterised version of this xml file replacing all the example data with codes (as described </w:t>
+      </w:r>
+      <w:r>
+        <w:rPr>
+          <w:lang w:val="en-GB"/>
+        </w:rPr>
+        <w:t xml:space="preserve">in Step 1 </w:t>
       </w:r>
       <w:r>
         <w:rPr>
@@ -2779,34 +2963,315 @@
         <w:rPr>
           <w:lang w:val="en-GB"/>
         </w:rPr>
-        <w:t>Now click on the "Generate" green button and, if all goes well, you should receive a message telling you that the output file was created.</w:t>
-      </w:r>
-    </w:p>
-    <w:p>
-      <w:pPr>
-        <w:rPr>
-          <w:lang w:val="en-GB"/>
-        </w:rPr>
-      </w:pPr>
-      <w:r>
-        <w:rPr>
-          <w:lang w:val="en-GB"/>
-        </w:rPr>
-        <w:t>Use your preferred XML viewer (</w:t>
+        <w:t xml:space="preserve">3. In your current spreadsheet file that generates your results (assuming you use a spreadsheet application in your current </w:t>
       </w:r>
       <w:proofErr w:type="gramStart"/>
       <w:r>
         <w:rPr>
           <w:lang w:val="en-GB"/>
         </w:rPr>
-        <w:t>e.g.</w:t>
+        <w:t xml:space="preserve">process) </w:t>
+      </w:r>
+      <w:r>
+        <w:rPr>
+          <w:lang w:val="en-GB"/>
+        </w:rPr>
+        <w:t xml:space="preserve"> add</w:t>
       </w:r>
       <w:proofErr w:type="gramEnd"/>
       <w:r>
         <w:rPr>
           <w:lang w:val="en-GB"/>
         </w:rPr>
-        <w:t xml:space="preserve"> MS Edge) to open the newly created XML file</w:t>
+        <w:t xml:space="preserve"> a new sheet, call it "</w:t>
+      </w:r>
+      <w:proofErr w:type="spellStart"/>
+      <w:r>
+        <w:rPr>
+          <w:lang w:val="en-GB"/>
+        </w:rPr>
+        <w:t>CSVOutput</w:t>
+      </w:r>
+      <w:proofErr w:type="spellEnd"/>
+      <w:r>
+        <w:rPr>
+          <w:lang w:val="en-GB"/>
+        </w:rPr>
+        <w:t xml:space="preserve">" for example, </w:t>
+      </w:r>
+      <w:r>
+        <w:rPr>
+          <w:lang w:val="en-GB"/>
+        </w:rPr>
+        <w:t>a</w:t>
+      </w:r>
+      <w:r>
+        <w:rPr>
+          <w:lang w:val="en-GB"/>
+        </w:rPr>
+        <w:t xml:space="preserve">nd add the codes that we used in Step 2 into Column A. In Column B of the </w:t>
+      </w:r>
+      <w:proofErr w:type="spellStart"/>
+      <w:r>
+        <w:rPr>
+          <w:lang w:val="en-GB"/>
+        </w:rPr>
+        <w:t>CSVOutput</w:t>
+      </w:r>
+      <w:proofErr w:type="spellEnd"/>
+      <w:r>
+        <w:rPr>
+          <w:lang w:val="en-GB"/>
+        </w:rPr>
+        <w:t xml:space="preserve"> sheet</w:t>
+      </w:r>
+      <w:r>
+        <w:rPr>
+          <w:lang w:val="en-GB"/>
+        </w:rPr>
+        <w:t>,</w:t>
+      </w:r>
+      <w:r>
+        <w:rPr>
+          <w:lang w:val="en-GB"/>
+        </w:rPr>
+        <w:t xml:space="preserve"> you will need to develop the Excel to create the relevant data. Hopefully this will just be a matter of copying</w:t>
+      </w:r>
+      <w:r>
+        <w:rPr>
+          <w:lang w:val="en-GB"/>
+        </w:rPr>
+        <w:t>/linking</w:t>
+      </w:r>
+      <w:r>
+        <w:rPr>
+          <w:lang w:val="en-GB"/>
+        </w:rPr>
+        <w:t xml:space="preserve"> information from other sheets in your spreadsheet</w:t>
+      </w:r>
+      <w:r>
+        <w:rPr>
+          <w:lang w:val="en-GB"/>
+        </w:rPr>
+        <w:t>,</w:t>
+      </w:r>
+      <w:r>
+        <w:rPr>
+          <w:lang w:val="en-GB"/>
+        </w:rPr>
+        <w:t xml:space="preserve"> but this is very implementation dependent. </w:t>
+      </w:r>
+    </w:p>
+    <w:p>
+      <w:pPr>
+        <w:rPr>
+          <w:lang w:val="en-GB"/>
+        </w:rPr>
+      </w:pPr>
+      <w:r>
+        <w:rPr>
+          <w:lang w:val="en-GB"/>
+        </w:rPr>
+        <w:t xml:space="preserve">4. 'Run' your process spreadsheet to ensure that the </w:t>
+      </w:r>
+      <w:r>
+        <w:rPr>
+          <w:lang w:val="en-GB"/>
+        </w:rPr>
+        <w:t xml:space="preserve">correct </w:t>
+      </w:r>
+      <w:r>
+        <w:rPr>
+          <w:lang w:val="en-GB"/>
+        </w:rPr>
+        <w:t>data is put into Column</w:t>
+      </w:r>
+      <w:r>
+        <w:rPr>
+          <w:lang w:val="en-GB"/>
+        </w:rPr>
+        <w:t xml:space="preserve"> B </w:t>
+      </w:r>
+      <w:r>
+        <w:rPr>
+          <w:lang w:val="en-GB"/>
+        </w:rPr>
+        <w:t xml:space="preserve">of the </w:t>
+      </w:r>
+      <w:proofErr w:type="spellStart"/>
+      <w:r>
+        <w:rPr>
+          <w:lang w:val="en-GB"/>
+        </w:rPr>
+        <w:t>CSVOutput</w:t>
+      </w:r>
+      <w:proofErr w:type="spellEnd"/>
+      <w:r>
+        <w:rPr>
+          <w:lang w:val="en-GB"/>
+        </w:rPr>
+        <w:t xml:space="preserve"> sheet. Confirm that this has worked.</w:t>
+      </w:r>
+    </w:p>
+    <w:p>
+      <w:pPr>
+        <w:rPr>
+          <w:lang w:val="en-GB"/>
+        </w:rPr>
+      </w:pPr>
+      <w:r>
+        <w:rPr>
+          <w:lang w:val="en-GB"/>
+        </w:rPr>
+        <w:t>5.</w:t>
+      </w:r>
+      <w:r>
+        <w:rPr>
+          <w:lang w:val="en-GB"/>
+        </w:rPr>
+        <w:t xml:space="preserve"> Run the Excel export wizard to output the </w:t>
+      </w:r>
+      <w:proofErr w:type="spellStart"/>
+      <w:r>
+        <w:rPr>
+          <w:lang w:val="en-GB"/>
+        </w:rPr>
+        <w:t>CSVOutput</w:t>
+      </w:r>
+      <w:proofErr w:type="spellEnd"/>
+      <w:r>
+        <w:rPr>
+          <w:lang w:val="en-GB"/>
+        </w:rPr>
+        <w:t xml:space="preserve"> sheet to create a CSV (actually semicolon separated) file.</w:t>
+      </w:r>
+    </w:p>
+    <w:p>
+      <w:pPr>
+        <w:rPr>
+          <w:lang w:val="en-GB"/>
+        </w:rPr>
+      </w:pPr>
+      <w:r>
+        <w:rPr>
+          <w:lang w:val="en-GB"/>
+        </w:rPr>
+        <w:t>6. Run CSV2DCC using the above parameterised DCC file and the CSV file to create an output DCC.</w:t>
+      </w:r>
+    </w:p>
+    <w:p>
+      <w:pPr>
+        <w:rPr>
+          <w:lang w:val="en-GB"/>
+        </w:rPr>
+      </w:pPr>
+    </w:p>
+    <w:p>
+      <w:pPr>
+        <w:rPr>
+          <w:lang w:val="en-GB"/>
+        </w:rPr>
+      </w:pPr>
+    </w:p>
+    <w:p>
+      <w:pPr>
+        <w:rPr>
+          <w:b/>
+          <w:lang w:val="en-GB"/>
+        </w:rPr>
+      </w:pPr>
+      <w:r>
+        <w:rPr>
+          <w:b/>
+          <w:lang w:val="en-GB"/>
+        </w:rPr>
+        <w:t xml:space="preserve">I do not use a </w:t>
+      </w:r>
+      <w:proofErr w:type="gramStart"/>
+      <w:r>
+        <w:rPr>
+          <w:b/>
+          <w:lang w:val="en-GB"/>
+        </w:rPr>
+        <w:t>Spreadsheet,</w:t>
+      </w:r>
+      <w:proofErr w:type="gramEnd"/>
+      <w:r>
+        <w:rPr>
+          <w:b/>
+          <w:lang w:val="en-GB"/>
+        </w:rPr>
+        <w:t xml:space="preserve"> can I still use CSV2DCC?</w:t>
+      </w:r>
+    </w:p>
+    <w:p>
+      <w:pPr>
+        <w:rPr>
+          <w:lang w:val="en-GB"/>
+        </w:rPr>
+      </w:pPr>
+      <w:r>
+        <w:rPr>
+          <w:lang w:val="en-GB"/>
+        </w:rPr>
+        <w:t xml:space="preserve">Although many metrology practitioners use a spreadsheet to process raw data to create the </w:t>
+      </w:r>
+      <w:proofErr w:type="gramStart"/>
+      <w:r>
+        <w:rPr>
+          <w:lang w:val="en-GB"/>
+        </w:rPr>
+        <w:t>final results</w:t>
+      </w:r>
+      <w:proofErr w:type="gramEnd"/>
+      <w:r>
+        <w:rPr>
+          <w:lang w:val="en-GB"/>
+        </w:rPr>
+        <w:t>, not everyone does.</w:t>
+      </w:r>
+    </w:p>
+    <w:p>
+      <w:pPr>
+        <w:rPr>
+          <w:lang w:val="en-GB"/>
+        </w:rPr>
+      </w:pPr>
+      <w:r>
+        <w:rPr>
+          <w:lang w:val="en-GB"/>
+        </w:rPr>
+        <w:t xml:space="preserve">You may instead use custom software to generate your results. If this is the case, in principle it is possible to add functionality to a custom implementation to output a CSV file. Please contact your local software engineer or provider to discuss this option. </w:t>
+      </w:r>
+      <w:r>
+        <w:rPr>
+          <w:lang w:val="en-GB"/>
+        </w:rPr>
+        <w:t xml:space="preserve"> This document should provide </w:t>
+      </w:r>
+      <w:r>
+        <w:rPr>
+          <w:lang w:val="en-GB"/>
+        </w:rPr>
+        <w:t>the</w:t>
+      </w:r>
+      <w:r>
+        <w:rPr>
+          <w:lang w:val="en-GB"/>
+        </w:rPr>
+        <w:t xml:space="preserve"> developer with enough information t</w:t>
+      </w:r>
+      <w:r>
+        <w:rPr>
+          <w:lang w:val="en-GB"/>
+        </w:rPr>
+        <w:t>o implement the necessary additional functionality to output a CSV file containing the relevant information</w:t>
+      </w:r>
+      <w:r>
+        <w:rPr>
+          <w:lang w:val="en-GB"/>
+        </w:rPr>
+        <w:t>.</w:t>
       </w:r>
       <w:r>
         <w:rPr>
@@ -2814,135 +3279,47 @@
         </w:rPr>
         <w:t xml:space="preserve"> </w:t>
       </w:r>
-      <w:r>
-        <w:rPr>
-          <w:lang w:val="en-GB"/>
-        </w:rPr>
-        <w:t>(e.g. "EmployeeDataOut.XML"</w:t>
-      </w:r>
-      <w:r>
-        <w:rPr>
-          <w:lang w:val="en-GB"/>
-        </w:rPr>
-        <w:t xml:space="preserve">). You should see that the original data has now been put back into the XML file. </w:t>
-      </w:r>
-    </w:p>
-    <w:p>
-      <w:pPr>
-        <w:rPr>
-          <w:lang w:val="en-GB"/>
-        </w:rPr>
-      </w:pPr>
-      <w:r>
-        <w:rPr>
-          <w:lang w:val="en-GB"/>
-        </w:rPr>
-        <w:t xml:space="preserve">So </w:t>
-      </w:r>
-      <w:proofErr w:type="gramStart"/>
-      <w:r>
-        <w:rPr>
-          <w:lang w:val="en-GB"/>
-        </w:rPr>
-        <w:t>far</w:t>
-      </w:r>
-      <w:proofErr w:type="gramEnd"/>
-      <w:r>
-        <w:rPr>
-          <w:lang w:val="en-GB"/>
-        </w:rPr>
-        <w:t xml:space="preserve"> we have not seen CSV2DCC do anything useful. All we have done is reproduce the original file, not very useful.</w:t>
-      </w:r>
-    </w:p>
-    <w:p>
-      <w:pPr>
-        <w:rPr>
-          <w:lang w:val="en-GB"/>
-        </w:rPr>
-      </w:pPr>
-      <w:r>
-        <w:rPr>
-          <w:lang w:val="en-GB"/>
-        </w:rPr>
-        <w:t xml:space="preserve">But now we can edit the substitution file (EmployeeSubs.csv), by putting new data into this file. </w:t>
-      </w:r>
-      <w:proofErr w:type="gramStart"/>
-      <w:r>
-        <w:rPr>
-          <w:lang w:val="en-GB"/>
-        </w:rPr>
-        <w:t>So</w:t>
-      </w:r>
-      <w:proofErr w:type="gramEnd"/>
-      <w:r>
-        <w:rPr>
-          <w:lang w:val="en-GB"/>
-        </w:rPr>
-        <w:t xml:space="preserve"> edit the data in EmployeeSubs.CSV</w:t>
-      </w:r>
-      <w:r>
-        <w:rPr>
-          <w:lang w:val="en-GB"/>
-        </w:rPr>
-        <w:t>, make changes to the contents of Column B which contains the data</w:t>
-      </w:r>
-      <w:r>
-        <w:rPr>
-          <w:lang w:val="en-GB"/>
-        </w:rPr>
-        <w:t xml:space="preserve"> and save this as EmployeeSubs2.CSV. </w:t>
-      </w:r>
-      <w:r>
-        <w:rPr>
-          <w:lang w:val="en-GB"/>
-        </w:rPr>
-        <w:t xml:space="preserve">Rerun CSV2DCC </w:t>
-      </w:r>
-      <w:r>
-        <w:rPr>
-          <w:lang w:val="en-GB"/>
-        </w:rPr>
-        <w:t xml:space="preserve">using this second version of the substitution file </w:t>
-      </w:r>
-      <w:r>
-        <w:rPr>
-          <w:lang w:val="en-GB"/>
-        </w:rPr>
-        <w:t>and this time the output will use the new information in the CSV file.</w:t>
-      </w:r>
-      <w:r>
-        <w:rPr>
-          <w:lang w:val="en-GB"/>
-        </w:rPr>
-        <w:t xml:space="preserve"> </w:t>
-      </w:r>
-      <w:proofErr w:type="gramStart"/>
-      <w:r>
-        <w:rPr>
-          <w:lang w:val="en-GB"/>
-        </w:rPr>
-        <w:t>Again</w:t>
-      </w:r>
-      <w:proofErr w:type="gramEnd"/>
-      <w:r>
-        <w:rPr>
-          <w:lang w:val="en-GB"/>
-        </w:rPr>
-        <w:t xml:space="preserve"> open the output file to confirm your data has been added to the output file</w:t>
-      </w:r>
-      <w:r>
-        <w:rPr>
-          <w:lang w:val="en-GB"/>
-        </w:rPr>
-        <w:t>.</w:t>
-      </w:r>
-    </w:p>
-    <w:p>
-      <w:pPr>
-        <w:rPr>
-          <w:lang w:val="en-GB"/>
-        </w:rPr>
-      </w:pPr>
+    </w:p>
+    <w:p>
+      <w:pPr>
+        <w:rPr>
+          <w:lang w:val="en-GB"/>
+        </w:rPr>
+      </w:pPr>
+    </w:p>
+    <w:p>
+      <w:pPr>
+        <w:rPr>
+          <w:lang w:val="en-GB"/>
+        </w:rPr>
+      </w:pPr>
+    </w:p>
+    <w:p>
+      <w:pPr>
+        <w:rPr>
+          <w:lang w:val="en-GB"/>
+        </w:rPr>
+      </w:pPr>
+    </w:p>
+    <w:p>
+      <w:pPr>
+        <w:rPr>
+          <w:lang w:val="en-GB"/>
+        </w:rPr>
+      </w:pPr>
+    </w:p>
+    <w:p>
+      <w:pPr>
+        <w:rPr>
+          <w:lang w:val="en-GB"/>
+        </w:rPr>
+      </w:pPr>
+      <w:r>
+        <w:rPr>
+          <w:lang w:val="en-GB"/>
+        </w:rPr>
+        <w:br w:type="page"/>
+      </w:r>
     </w:p>
     <w:p>
       <w:pPr>
@@ -2956,517 +3333,6 @@
           <w:b/>
           <w:lang w:val="en-GB"/>
         </w:rPr>
-        <w:t>How c</w:t>
-      </w:r>
-      <w:r>
-        <w:rPr>
-          <w:b/>
-          <w:lang w:val="en-GB"/>
-        </w:rPr>
-        <w:t xml:space="preserve">an CSV2DCC </w:t>
-      </w:r>
-      <w:r>
-        <w:rPr>
-          <w:b/>
-          <w:lang w:val="en-GB"/>
-        </w:rPr>
-        <w:t>be used</w:t>
-      </w:r>
-      <w:r>
-        <w:rPr>
-          <w:b/>
-          <w:lang w:val="en-GB"/>
-        </w:rPr>
-        <w:t xml:space="preserve"> in practice?</w:t>
-      </w:r>
-    </w:p>
-    <w:p>
-      <w:pPr>
-        <w:rPr>
-          <w:lang w:val="en-GB"/>
-        </w:rPr>
-      </w:pPr>
-      <w:r>
-        <w:rPr>
-          <w:lang w:val="en-GB"/>
-        </w:rPr>
-        <w:t xml:space="preserve">To </w:t>
-      </w:r>
-      <w:proofErr w:type="gramStart"/>
-      <w:r>
-        <w:rPr>
-          <w:lang w:val="en-GB"/>
-        </w:rPr>
-        <w:t>actually use</w:t>
-      </w:r>
-      <w:proofErr w:type="gramEnd"/>
-      <w:r>
-        <w:rPr>
-          <w:lang w:val="en-GB"/>
-        </w:rPr>
-        <w:t xml:space="preserve"> CSV2DCC in practice:</w:t>
-      </w:r>
-    </w:p>
-    <w:p>
-      <w:pPr>
-        <w:rPr>
-          <w:lang w:val="en-GB"/>
-        </w:rPr>
-      </w:pPr>
-      <w:r>
-        <w:rPr>
-          <w:lang w:val="en-GB"/>
-        </w:rPr>
-        <w:t>1. Develop a relevant DCC</w:t>
-      </w:r>
-      <w:r>
-        <w:rPr>
-          <w:lang w:val="en-GB"/>
-        </w:rPr>
-        <w:t xml:space="preserve"> for your area of work</w:t>
-      </w:r>
-      <w:r>
-        <w:rPr>
-          <w:lang w:val="en-GB"/>
-        </w:rPr>
-        <w:t xml:space="preserve"> (which will probably contain example data).</w:t>
-      </w:r>
-    </w:p>
-    <w:p>
-      <w:pPr>
-        <w:rPr>
-          <w:lang w:val="en-GB"/>
-        </w:rPr>
-      </w:pPr>
-      <w:r>
-        <w:rPr>
-          <w:lang w:val="en-GB"/>
-        </w:rPr>
-        <w:t xml:space="preserve">2. When you have an individual DCC file that is suitable, create a Parameterised version of this xml file replacing all the example data with codes (as described </w:t>
-      </w:r>
-      <w:r>
-        <w:rPr>
-          <w:lang w:val="en-GB"/>
-        </w:rPr>
-        <w:t xml:space="preserve">in Step </w:t>
-      </w:r>
-      <w:proofErr w:type="gramStart"/>
-      <w:r>
-        <w:rPr>
-          <w:lang w:val="en-GB"/>
-        </w:rPr>
-        <w:t xml:space="preserve">1 </w:t>
-      </w:r>
-      <w:r>
-        <w:rPr>
-          <w:lang w:val="en-GB"/>
-        </w:rPr>
-        <w:t>)</w:t>
-      </w:r>
-      <w:proofErr w:type="gramEnd"/>
-      <w:r>
-        <w:rPr>
-          <w:lang w:val="en-GB"/>
-        </w:rPr>
-        <w:t>.</w:t>
-      </w:r>
-    </w:p>
-    <w:p>
-      <w:pPr>
-        <w:rPr>
-          <w:lang w:val="en-GB"/>
-        </w:rPr>
-      </w:pPr>
-      <w:r>
-        <w:rPr>
-          <w:lang w:val="en-GB"/>
-        </w:rPr>
-        <w:t xml:space="preserve">3. In your current spreadsheet file that generates your results (assuming you use a spreadsheet application in your current </w:t>
-      </w:r>
-      <w:proofErr w:type="gramStart"/>
-      <w:r>
-        <w:rPr>
-          <w:lang w:val="en-GB"/>
-        </w:rPr>
-        <w:t xml:space="preserve">process) </w:t>
-      </w:r>
-      <w:r>
-        <w:rPr>
-          <w:lang w:val="en-GB"/>
-        </w:rPr>
-        <w:t xml:space="preserve"> add</w:t>
-      </w:r>
-      <w:proofErr w:type="gramEnd"/>
-      <w:r>
-        <w:rPr>
-          <w:lang w:val="en-GB"/>
-        </w:rPr>
-        <w:t xml:space="preserve"> a new sheet, call it "</w:t>
-      </w:r>
-      <w:proofErr w:type="spellStart"/>
-      <w:r>
-        <w:rPr>
-          <w:lang w:val="en-GB"/>
-        </w:rPr>
-        <w:t>CSVOutput</w:t>
-      </w:r>
-      <w:proofErr w:type="spellEnd"/>
-      <w:r>
-        <w:rPr>
-          <w:lang w:val="en-GB"/>
-        </w:rPr>
-        <w:t xml:space="preserve">" for example, </w:t>
-      </w:r>
-      <w:r>
-        <w:rPr>
-          <w:lang w:val="en-GB"/>
-        </w:rPr>
-        <w:t>a</w:t>
-      </w:r>
-      <w:r>
-        <w:rPr>
-          <w:lang w:val="en-GB"/>
-        </w:rPr>
-        <w:t xml:space="preserve">nd add the codes that we used in Step 2 into Column A. In Column B of the </w:t>
-      </w:r>
-      <w:proofErr w:type="spellStart"/>
-      <w:r>
-        <w:rPr>
-          <w:lang w:val="en-GB"/>
-        </w:rPr>
-        <w:t>CSVOutput</w:t>
-      </w:r>
-      <w:proofErr w:type="spellEnd"/>
-      <w:r>
-        <w:rPr>
-          <w:lang w:val="en-GB"/>
-        </w:rPr>
-        <w:t xml:space="preserve"> sheet</w:t>
-      </w:r>
-      <w:r>
-        <w:rPr>
-          <w:lang w:val="en-GB"/>
-        </w:rPr>
-        <w:t>,</w:t>
-      </w:r>
-      <w:r>
-        <w:rPr>
-          <w:lang w:val="en-GB"/>
-        </w:rPr>
-        <w:t xml:space="preserve"> you will need to develop the Excel to create the relevant data. Hopefully this will just be a matter of copying</w:t>
-      </w:r>
-      <w:r>
-        <w:rPr>
-          <w:lang w:val="en-GB"/>
-        </w:rPr>
-        <w:t>/linking</w:t>
-      </w:r>
-      <w:r>
-        <w:rPr>
-          <w:lang w:val="en-GB"/>
-        </w:rPr>
-        <w:t xml:space="preserve"> information from other sheets in your spreadsheet</w:t>
-      </w:r>
-      <w:r>
-        <w:rPr>
-          <w:lang w:val="en-GB"/>
-        </w:rPr>
-        <w:t>,</w:t>
-      </w:r>
-      <w:r>
-        <w:rPr>
-          <w:lang w:val="en-GB"/>
-        </w:rPr>
-        <w:t xml:space="preserve"> but this is very implementation dependent. </w:t>
-      </w:r>
-    </w:p>
-    <w:p>
-      <w:pPr>
-        <w:rPr>
-          <w:lang w:val="en-GB"/>
-        </w:rPr>
-      </w:pPr>
-      <w:r>
-        <w:rPr>
-          <w:lang w:val="en-GB"/>
-        </w:rPr>
-        <w:t xml:space="preserve">4. 'Run' your process spreadsheet to ensure that the </w:t>
-      </w:r>
-      <w:r>
-        <w:rPr>
-          <w:lang w:val="en-GB"/>
-        </w:rPr>
-        <w:t xml:space="preserve">correct </w:t>
-      </w:r>
-      <w:r>
-        <w:rPr>
-          <w:lang w:val="en-GB"/>
-        </w:rPr>
-        <w:t>data is put into Column</w:t>
-      </w:r>
-      <w:r>
-        <w:rPr>
-          <w:lang w:val="en-GB"/>
-        </w:rPr>
-        <w:t xml:space="preserve"> B </w:t>
-      </w:r>
-      <w:r>
-        <w:rPr>
-          <w:lang w:val="en-GB"/>
-        </w:rPr>
-        <w:t xml:space="preserve">of the </w:t>
-      </w:r>
-      <w:proofErr w:type="spellStart"/>
-      <w:r>
-        <w:rPr>
-          <w:lang w:val="en-GB"/>
-        </w:rPr>
-        <w:t>CSVOutput</w:t>
-      </w:r>
-      <w:proofErr w:type="spellEnd"/>
-      <w:r>
-        <w:rPr>
-          <w:lang w:val="en-GB"/>
-        </w:rPr>
-        <w:t xml:space="preserve"> sheet. Confirm that this has worked.</w:t>
-      </w:r>
-    </w:p>
-    <w:p>
-      <w:pPr>
-        <w:rPr>
-          <w:lang w:val="en-GB"/>
-        </w:rPr>
-      </w:pPr>
-      <w:r>
-        <w:rPr>
-          <w:lang w:val="en-GB"/>
-        </w:rPr>
-        <w:t>5.</w:t>
-      </w:r>
-      <w:r>
-        <w:rPr>
-          <w:lang w:val="en-GB"/>
-        </w:rPr>
-        <w:t xml:space="preserve"> Run the Excel export wizard to output the </w:t>
-      </w:r>
-      <w:proofErr w:type="spellStart"/>
-      <w:r>
-        <w:rPr>
-          <w:lang w:val="en-GB"/>
-        </w:rPr>
-        <w:t>CSVOutput</w:t>
-      </w:r>
-      <w:proofErr w:type="spellEnd"/>
-      <w:r>
-        <w:rPr>
-          <w:lang w:val="en-GB"/>
-        </w:rPr>
-        <w:t xml:space="preserve"> sheet to create a CSV (</w:t>
-      </w:r>
-      <w:proofErr w:type="gramStart"/>
-      <w:r>
-        <w:rPr>
-          <w:lang w:val="en-GB"/>
-        </w:rPr>
-        <w:t>actually semicolon</w:t>
-      </w:r>
-      <w:proofErr w:type="gramEnd"/>
-      <w:r>
-        <w:rPr>
-          <w:lang w:val="en-GB"/>
-        </w:rPr>
-        <w:t xml:space="preserve"> separated) file.</w:t>
-      </w:r>
-    </w:p>
-    <w:p>
-      <w:pPr>
-        <w:rPr>
-          <w:lang w:val="en-GB"/>
-        </w:rPr>
-      </w:pPr>
-      <w:r>
-        <w:rPr>
-          <w:lang w:val="en-GB"/>
-        </w:rPr>
-        <w:t>6. Run CSV2DCC using the above parameterised DCC file and the CSV file to create an output DCC.</w:t>
-      </w:r>
-    </w:p>
-    <w:p>
-      <w:pPr>
-        <w:rPr>
-          <w:lang w:val="en-GB"/>
-        </w:rPr>
-      </w:pPr>
-    </w:p>
-    <w:p>
-      <w:pPr>
-        <w:rPr>
-          <w:lang w:val="en-GB"/>
-        </w:rPr>
-      </w:pPr>
-    </w:p>
-    <w:p>
-      <w:pPr>
-        <w:rPr>
-          <w:b/>
-          <w:lang w:val="en-GB"/>
-        </w:rPr>
-      </w:pPr>
-      <w:r>
-        <w:rPr>
-          <w:b/>
-          <w:lang w:val="en-GB"/>
-        </w:rPr>
-        <w:lastRenderedPageBreak/>
-        <w:t xml:space="preserve">I do not use a </w:t>
-      </w:r>
-      <w:proofErr w:type="gramStart"/>
-      <w:r>
-        <w:rPr>
-          <w:b/>
-          <w:lang w:val="en-GB"/>
-        </w:rPr>
-        <w:t>Spreadsheet,</w:t>
-      </w:r>
-      <w:proofErr w:type="gramEnd"/>
-      <w:r>
-        <w:rPr>
-          <w:b/>
-          <w:lang w:val="en-GB"/>
-        </w:rPr>
-        <w:t xml:space="preserve"> can I still use CSV2DCC?</w:t>
-      </w:r>
-    </w:p>
-    <w:p>
-      <w:pPr>
-        <w:rPr>
-          <w:lang w:val="en-GB"/>
-        </w:rPr>
-      </w:pPr>
-      <w:r>
-        <w:rPr>
-          <w:lang w:val="en-GB"/>
-        </w:rPr>
-        <w:t xml:space="preserve">Although many metrology practitioners use a spreadsheet to process raw data to create the </w:t>
-      </w:r>
-      <w:proofErr w:type="gramStart"/>
-      <w:r>
-        <w:rPr>
-          <w:lang w:val="en-GB"/>
-        </w:rPr>
-        <w:t>final results</w:t>
-      </w:r>
-      <w:proofErr w:type="gramEnd"/>
-      <w:r>
-        <w:rPr>
-          <w:lang w:val="en-GB"/>
-        </w:rPr>
-        <w:t>, not everyone does.</w:t>
-      </w:r>
-    </w:p>
-    <w:p>
-      <w:pPr>
-        <w:rPr>
-          <w:lang w:val="en-GB"/>
-        </w:rPr>
-      </w:pPr>
-      <w:r>
-        <w:rPr>
-          <w:lang w:val="en-GB"/>
-        </w:rPr>
-        <w:t xml:space="preserve">You may instead use custom software to generate your results. If this is the case, in principle it is possible to add functionality to a custom implementation to output a CSV file. Please contact your local software engineer or provider to discuss this option. </w:t>
-      </w:r>
-      <w:r>
-        <w:rPr>
-          <w:lang w:val="en-GB"/>
-        </w:rPr>
-        <w:t xml:space="preserve"> This document should provide </w:t>
-      </w:r>
-      <w:r>
-        <w:rPr>
-          <w:lang w:val="en-GB"/>
-        </w:rPr>
-        <w:t>the</w:t>
-      </w:r>
-      <w:r>
-        <w:rPr>
-          <w:lang w:val="en-GB"/>
-        </w:rPr>
-        <w:t xml:space="preserve"> developer with enough information t</w:t>
-      </w:r>
-      <w:r>
-        <w:rPr>
-          <w:lang w:val="en-GB"/>
-        </w:rPr>
-        <w:t>o implement the necessary additional functionality to output a CSV file containing the relevant information</w:t>
-      </w:r>
-      <w:r>
-        <w:rPr>
-          <w:lang w:val="en-GB"/>
-        </w:rPr>
-        <w:t>.</w:t>
-      </w:r>
-      <w:r>
-        <w:rPr>
-          <w:lang w:val="en-GB"/>
-        </w:rPr>
-        <w:t xml:space="preserve"> </w:t>
-      </w:r>
-    </w:p>
-    <w:p>
-      <w:pPr>
-        <w:rPr>
-          <w:lang w:val="en-GB"/>
-        </w:rPr>
-      </w:pPr>
-    </w:p>
-    <w:p>
-      <w:pPr>
-        <w:rPr>
-          <w:lang w:val="en-GB"/>
-        </w:rPr>
-      </w:pPr>
-    </w:p>
-    <w:p>
-      <w:pPr>
-        <w:rPr>
-          <w:lang w:val="en-GB"/>
-        </w:rPr>
-      </w:pPr>
-    </w:p>
-    <w:p>
-      <w:pPr>
-        <w:rPr>
-          <w:lang w:val="en-GB"/>
-        </w:rPr>
-      </w:pPr>
-    </w:p>
-    <w:p>
-      <w:pPr>
-        <w:rPr>
-          <w:lang w:val="en-GB"/>
-        </w:rPr>
-      </w:pPr>
-      <w:r>
-        <w:rPr>
-          <w:lang w:val="en-GB"/>
-        </w:rPr>
-        <w:br w:type="page"/>
-      </w:r>
-    </w:p>
-    <w:p>
-      <w:pPr>
-        <w:rPr>
-          <w:b/>
-          <w:lang w:val="en-GB"/>
-        </w:rPr>
-      </w:pPr>
-      <w:r>
-        <w:rPr>
-          <w:b/>
-          <w:lang w:val="en-GB"/>
-        </w:rPr>
-        <w:lastRenderedPageBreak/>
         <w:t xml:space="preserve">Appendix A </w:t>
       </w:r>
       <w:proofErr w:type="gramStart"/>
@@ -3517,27 +3383,13 @@
         <w:rPr>
           <w:lang w:val="en-GB"/>
         </w:rPr>
-        <w:t>Environment (</w:t>
-      </w:r>
-      <w:proofErr w:type="gramStart"/>
-      <w:r>
-        <w:rPr>
-          <w:lang w:val="en-GB"/>
-        </w:rPr>
-        <w:t xml:space="preserve">JRE) </w:t>
-      </w:r>
-      <w:r>
-        <w:rPr>
-          <w:lang w:val="en-GB"/>
-        </w:rPr>
-        <w:t xml:space="preserve"> version</w:t>
-      </w:r>
-      <w:proofErr w:type="gramEnd"/>
-      <w:r>
-        <w:rPr>
-          <w:lang w:val="en-GB"/>
-        </w:rPr>
-        <w:t xml:space="preserve"> 1.8 and later. To work out which version </w:t>
+        <w:t xml:space="preserve">Environment (JRE) </w:t>
+      </w:r>
+      <w:r>
+        <w:rPr>
+          <w:lang w:val="en-GB"/>
+        </w:rPr>
+        <w:t xml:space="preserve"> version 1.8 and later. To work out which version </w:t>
       </w:r>
       <w:r>
         <w:rPr>
@@ -4392,7 +4244,7 @@
     <w:lsdException w:name="Table Web 2" w:semiHidden="1" w:unhideWhenUsed="1"/>
     <w:lsdException w:name="Table Web 3" w:semiHidden="1" w:unhideWhenUsed="1"/>
     <w:lsdException w:name="Balloon Text" w:semiHidden="1" w:unhideWhenUsed="1"/>
-    <w:lsdException w:name="Table Grid" w:semiHidden="1" w:uiPriority="59" w:unhideWhenUsed="1"/>
+    <w:lsdException w:name="Table Grid" w:uiPriority="59"/>
     <w:lsdException w:name="Table Theme" w:semiHidden="1" w:unhideWhenUsed="1"/>
     <w:lsdException w:name="Placeholder Text" w:semiHidden="1"/>
     <w:lsdException w:name="No Spacing" w:uiPriority="1" w:qFormat="1"/>

</xml_diff>

<commit_message>
Update ReadMe and 2nd minor update to User Guide
</commit_message>
<xml_diff>
--- a/CSV2DCC User Guide.docx
+++ b/CSV2DCC User Guide.docx
@@ -156,17 +156,8 @@
           <w:b/>
           <w:lang w:val="en-GB"/>
         </w:rPr>
-        <w:t xml:space="preserve">Important </w:t>
-      </w:r>
-      <w:proofErr w:type="gramStart"/>
-      <w:r>
-        <w:rPr>
-          <w:b/>
-          <w:lang w:val="en-GB"/>
-        </w:rPr>
-        <w:t>Note:-</w:t>
-      </w:r>
-      <w:proofErr w:type="gramEnd"/>
+        <w:t>Important Note:-</w:t>
+      </w:r>
       <w:r>
         <w:rPr>
           <w:lang w:val="en-GB"/>
@@ -1447,16 +1438,7 @@
           <w:color w:val="666666"/>
           <w:sz w:val="20"/>
         </w:rPr>
-        <w:t xml:space="preserve"> &lt;</w:t>
-      </w:r>
-      <w:proofErr w:type="gramStart"/>
-      <w:r>
-        <w:rPr>
-          <w:rFonts w:ascii="Courier New" w:eastAsia="Times New Roman" w:hAnsi="Courier New" w:cs="Courier New"/>
-          <w:color w:val="666666"/>
-          <w:sz w:val="20"/>
-        </w:rPr>
-        <w:t xml:space="preserve">Employee  </w:t>
+        <w:t xml:space="preserve"> &lt;Employee  </w:t>
       </w:r>
       <w:proofErr w:type="spellStart"/>
       <w:r>
@@ -1465,16 +1447,7 @@
           <w:color w:val="666666"/>
           <w:sz w:val="20"/>
         </w:rPr>
-        <w:t>Employee</w:t>
-      </w:r>
-      <w:proofErr w:type="gramEnd"/>
-      <w:r>
-        <w:rPr>
-          <w:rFonts w:ascii="Courier New" w:eastAsia="Times New Roman" w:hAnsi="Courier New" w:cs="Courier New"/>
-          <w:color w:val="666666"/>
-          <w:sz w:val="20"/>
-        </w:rPr>
-        <w:t>_Number</w:t>
+        <w:t>Employee_Number</w:t>
       </w:r>
       <w:proofErr w:type="spellEnd"/>
       <w:r>
@@ -2168,7 +2141,19 @@
         <w:rPr>
           <w:lang w:val="en-GB"/>
         </w:rPr>
-        <w:t>In Column B, put all the relevant data as shown in the example below in Figure 2.</w:t>
+        <w:t xml:space="preserve">In Column B, put all the relevant data as shown in the example below in Figure </w:t>
+      </w:r>
+      <w:r>
+        <w:rPr>
+          <w:lang w:val="en-GB"/>
+        </w:rPr>
+        <w:t>1</w:t>
+      </w:r>
+      <w:r>
+        <w:rPr>
+          <w:lang w:val="en-GB"/>
+        </w:rPr>
+        <w:t>.</w:t>
       </w:r>
     </w:p>
     <w:p>
@@ -2357,21 +2342,7 @@
         <w:rPr>
           <w:lang w:val="en-GB"/>
         </w:rPr>
-        <w:t xml:space="preserve">You can easily see if an entry is being treated as a number (and not text) if it appears on the </w:t>
-      </w:r>
-      <w:proofErr w:type="gramStart"/>
-      <w:r>
-        <w:rPr>
-          <w:lang w:val="en-GB"/>
-        </w:rPr>
-        <w:t>right hand</w:t>
-      </w:r>
-      <w:proofErr w:type="gramEnd"/>
-      <w:r>
-        <w:rPr>
-          <w:lang w:val="en-GB"/>
-        </w:rPr>
-        <w:t xml:space="preserve"> side of the cell that contains it. So </w:t>
+        <w:t xml:space="preserve">You can easily see if an entry is being treated as a number (and not text) if it appears on the right hand side of the cell that contains it. So </w:t>
       </w:r>
       <w:r>
         <w:rPr>
@@ -2656,21 +2627,273 @@
         <w:rPr>
           <w:lang w:val="en-GB"/>
         </w:rPr>
-        <w:t xml:space="preserve"> - there will be a </w:t>
+        <w:t xml:space="preserve"> - there will be a warning but the application will not stop the parameter file from being overwritten</w:t>
+      </w:r>
+      <w:r>
+        <w:rPr>
+          <w:lang w:val="en-GB"/>
+        </w:rPr>
+        <w:t>).</w:t>
+      </w:r>
+    </w:p>
+    <w:p>
+      <w:pPr>
+        <w:rPr>
+          <w:lang w:val="en-GB"/>
+        </w:rPr>
+      </w:pPr>
+      <w:r>
+        <w:rPr>
+          <w:lang w:val="en-GB"/>
+        </w:rPr>
+        <w:t>Now click on the "Generate" green button and, if all goes well, you should receive a message telling you that the output file was created.</w:t>
+      </w:r>
+    </w:p>
+    <w:p>
+      <w:pPr>
+        <w:rPr>
+          <w:lang w:val="en-GB"/>
+        </w:rPr>
+      </w:pPr>
+      <w:r>
+        <w:rPr>
+          <w:lang w:val="en-GB"/>
+        </w:rPr>
+        <w:t>Use your preferred XML viewer (e.g. MS Edge) to open the newly created XML file</w:t>
+      </w:r>
+      <w:r>
+        <w:rPr>
+          <w:lang w:val="en-GB"/>
+        </w:rPr>
+        <w:t xml:space="preserve"> </w:t>
+      </w:r>
+      <w:r>
+        <w:rPr>
+          <w:lang w:val="en-GB"/>
+        </w:rPr>
+        <w:t>(e.g. "EmployeeDataOut.XML"</w:t>
+      </w:r>
+      <w:r>
+        <w:rPr>
+          <w:lang w:val="en-GB"/>
+        </w:rPr>
+        <w:t xml:space="preserve">). You should see that the original data has now been put back into the XML file. </w:t>
+      </w:r>
+    </w:p>
+    <w:p>
+      <w:pPr>
+        <w:rPr>
+          <w:lang w:val="en-GB"/>
+        </w:rPr>
+      </w:pPr>
+      <w:r>
+        <w:rPr>
+          <w:lang w:val="en-GB"/>
+        </w:rPr>
+        <w:t xml:space="preserve">So </w:t>
       </w:r>
       <w:proofErr w:type="gramStart"/>
       <w:r>
         <w:rPr>
           <w:lang w:val="en-GB"/>
         </w:rPr>
-        <w:t>warning</w:t>
+        <w:t>far</w:t>
       </w:r>
       <w:proofErr w:type="gramEnd"/>
       <w:r>
         <w:rPr>
           <w:lang w:val="en-GB"/>
         </w:rPr>
-        <w:t xml:space="preserve"> but the application will not stop the parameter file from being overwritten</w:t>
+        <w:t xml:space="preserve"> we have not seen CSV2DCC do anything useful. All we have done is reproduce the original file, not very useful.</w:t>
+      </w:r>
+    </w:p>
+    <w:p>
+      <w:pPr>
+        <w:rPr>
+          <w:lang w:val="en-GB"/>
+        </w:rPr>
+      </w:pPr>
+      <w:r>
+        <w:rPr>
+          <w:lang w:val="en-GB"/>
+        </w:rPr>
+        <w:t xml:space="preserve">But now we can edit the substitution file (EmployeeSubs.csv), by putting new data into this file. </w:t>
+      </w:r>
+      <w:r>
+        <w:rPr>
+          <w:lang w:val="en-GB"/>
+        </w:rPr>
+        <w:t>So edit the data in EmployeeSubs.CSV</w:t>
+      </w:r>
+      <w:r>
+        <w:rPr>
+          <w:lang w:val="en-GB"/>
+        </w:rPr>
+        <w:t>, make changes to the contents of Column B which contains the data</w:t>
+      </w:r>
+      <w:r>
+        <w:rPr>
+          <w:lang w:val="en-GB"/>
+        </w:rPr>
+        <w:t xml:space="preserve"> and save this as EmployeeSubs2.CSV. </w:t>
+      </w:r>
+      <w:r>
+        <w:rPr>
+          <w:lang w:val="en-GB"/>
+        </w:rPr>
+        <w:t xml:space="preserve">Rerun CSV2DCC </w:t>
+      </w:r>
+      <w:r>
+        <w:rPr>
+          <w:lang w:val="en-GB"/>
+        </w:rPr>
+        <w:t xml:space="preserve">using this second version of the substitution file </w:t>
+      </w:r>
+      <w:r>
+        <w:rPr>
+          <w:lang w:val="en-GB"/>
+        </w:rPr>
+        <w:t>and this time the output will use the new information in the CSV file.</w:t>
+      </w:r>
+      <w:r>
+        <w:rPr>
+          <w:lang w:val="en-GB"/>
+        </w:rPr>
+        <w:t xml:space="preserve"> </w:t>
+      </w:r>
+      <w:proofErr w:type="gramStart"/>
+      <w:r>
+        <w:rPr>
+          <w:lang w:val="en-GB"/>
+        </w:rPr>
+        <w:t>Again</w:t>
+      </w:r>
+      <w:proofErr w:type="gramEnd"/>
+      <w:r>
+        <w:rPr>
+          <w:lang w:val="en-GB"/>
+        </w:rPr>
+        <w:t xml:space="preserve"> open the output file to confirm your data has been added to the output file</w:t>
+      </w:r>
+      <w:r>
+        <w:rPr>
+          <w:lang w:val="en-GB"/>
+        </w:rPr>
+        <w:t>.</w:t>
+      </w:r>
+    </w:p>
+    <w:p>
+      <w:pPr>
+        <w:rPr>
+          <w:lang w:val="en-GB"/>
+        </w:rPr>
+      </w:pPr>
+    </w:p>
+    <w:p>
+      <w:pPr>
+        <w:rPr>
+          <w:b/>
+          <w:lang w:val="en-GB"/>
+        </w:rPr>
+      </w:pPr>
+      <w:r>
+        <w:rPr>
+          <w:b/>
+          <w:lang w:val="en-GB"/>
+        </w:rPr>
+        <w:t>How c</w:t>
+      </w:r>
+      <w:r>
+        <w:rPr>
+          <w:b/>
+          <w:lang w:val="en-GB"/>
+        </w:rPr>
+        <w:t xml:space="preserve">an CSV2DCC </w:t>
+      </w:r>
+      <w:r>
+        <w:rPr>
+          <w:b/>
+          <w:lang w:val="en-GB"/>
+        </w:rPr>
+        <w:t>be used</w:t>
+      </w:r>
+      <w:r>
+        <w:rPr>
+          <w:b/>
+          <w:lang w:val="en-GB"/>
+        </w:rPr>
+        <w:t xml:space="preserve"> in practice?</w:t>
+      </w:r>
+    </w:p>
+    <w:p>
+      <w:pPr>
+        <w:rPr>
+          <w:lang w:val="en-GB"/>
+        </w:rPr>
+      </w:pPr>
+      <w:r>
+        <w:rPr>
+          <w:lang w:val="en-GB"/>
+        </w:rPr>
+        <w:t xml:space="preserve">To </w:t>
+      </w:r>
+      <w:proofErr w:type="gramStart"/>
+      <w:r>
+        <w:rPr>
+          <w:lang w:val="en-GB"/>
+        </w:rPr>
+        <w:t>actually use</w:t>
+      </w:r>
+      <w:proofErr w:type="gramEnd"/>
+      <w:r>
+        <w:rPr>
+          <w:lang w:val="en-GB"/>
+        </w:rPr>
+        <w:t xml:space="preserve"> CSV2DCC in practice:</w:t>
+      </w:r>
+    </w:p>
+    <w:p>
+      <w:pPr>
+        <w:rPr>
+          <w:lang w:val="en-GB"/>
+        </w:rPr>
+      </w:pPr>
+      <w:r>
+        <w:rPr>
+          <w:lang w:val="en-GB"/>
+        </w:rPr>
+        <w:t>1. Develop a relevant DCC</w:t>
+      </w:r>
+      <w:r>
+        <w:rPr>
+          <w:lang w:val="en-GB"/>
+        </w:rPr>
+        <w:t xml:space="preserve"> for your area of work</w:t>
+      </w:r>
+      <w:r>
+        <w:rPr>
+          <w:lang w:val="en-GB"/>
+        </w:rPr>
+        <w:t xml:space="preserve"> (which will probably contain example data).</w:t>
+      </w:r>
+    </w:p>
+    <w:p>
+      <w:pPr>
+        <w:rPr>
+          <w:lang w:val="en-GB"/>
+        </w:rPr>
+      </w:pPr>
+      <w:r>
+        <w:rPr>
+          <w:lang w:val="en-GB"/>
+        </w:rPr>
+        <w:t xml:space="preserve">2. When you have an individual DCC file that is suitable, create a Parameterised version of this xml file replacing all the example data with codes (as described </w:t>
+      </w:r>
+      <w:r>
+        <w:rPr>
+          <w:lang w:val="en-GB"/>
+        </w:rPr>
+        <w:t xml:space="preserve">in Step 1 </w:t>
       </w:r>
       <w:r>
         <w:rPr>
@@ -2689,301 +2912,13 @@
         <w:rPr>
           <w:lang w:val="en-GB"/>
         </w:rPr>
-        <w:t>Now click on the "Generate" green button and, if all goes well, you should receive a message telling you that the output file was created.</w:t>
-      </w:r>
-    </w:p>
-    <w:p>
-      <w:pPr>
-        <w:rPr>
-          <w:lang w:val="en-GB"/>
-        </w:rPr>
-      </w:pPr>
-      <w:r>
-        <w:rPr>
-          <w:lang w:val="en-GB"/>
-        </w:rPr>
-        <w:t>Use your preferred XML viewer (e.g. MS Edge) to open the newly created XML file</w:t>
-      </w:r>
-      <w:r>
-        <w:rPr>
-          <w:lang w:val="en-GB"/>
-        </w:rPr>
-        <w:t xml:space="preserve"> </w:t>
-      </w:r>
-      <w:r>
-        <w:rPr>
-          <w:lang w:val="en-GB"/>
-        </w:rPr>
-        <w:t>(e.g. "EmployeeDataOut.XML"</w:t>
-      </w:r>
-      <w:r>
-        <w:rPr>
-          <w:lang w:val="en-GB"/>
-        </w:rPr>
-        <w:t xml:space="preserve">). You should see that the original data has now been put back into the XML file. </w:t>
-      </w:r>
-    </w:p>
-    <w:p>
-      <w:pPr>
-        <w:rPr>
-          <w:lang w:val="en-GB"/>
-        </w:rPr>
-      </w:pPr>
-      <w:r>
-        <w:rPr>
-          <w:lang w:val="en-GB"/>
-        </w:rPr>
-        <w:t xml:space="preserve">So </w:t>
-      </w:r>
-      <w:proofErr w:type="gramStart"/>
-      <w:r>
-        <w:rPr>
-          <w:lang w:val="en-GB"/>
-        </w:rPr>
-        <w:t>far</w:t>
-      </w:r>
-      <w:proofErr w:type="gramEnd"/>
-      <w:r>
-        <w:rPr>
-          <w:lang w:val="en-GB"/>
-        </w:rPr>
-        <w:t xml:space="preserve"> we have not seen CSV2DCC do anything useful. All we have done is reproduce the original file, not very useful.</w:t>
-      </w:r>
-    </w:p>
-    <w:p>
-      <w:pPr>
-        <w:rPr>
-          <w:lang w:val="en-GB"/>
-        </w:rPr>
-      </w:pPr>
-      <w:r>
-        <w:rPr>
-          <w:lang w:val="en-GB"/>
-        </w:rPr>
-        <w:t xml:space="preserve">But now we can edit the substitution file (EmployeeSubs.csv), by putting new data into this file. </w:t>
-      </w:r>
-      <w:proofErr w:type="gramStart"/>
-      <w:r>
-        <w:rPr>
-          <w:lang w:val="en-GB"/>
-        </w:rPr>
-        <w:t>So</w:t>
-      </w:r>
-      <w:proofErr w:type="gramEnd"/>
-      <w:r>
-        <w:rPr>
-          <w:lang w:val="en-GB"/>
-        </w:rPr>
-        <w:t xml:space="preserve"> edit the data in EmployeeSubs.CSV</w:t>
-      </w:r>
-      <w:r>
-        <w:rPr>
-          <w:lang w:val="en-GB"/>
-        </w:rPr>
-        <w:t>, make changes to the contents of Column B which contains the data</w:t>
-      </w:r>
-      <w:r>
-        <w:rPr>
-          <w:lang w:val="en-GB"/>
-        </w:rPr>
-        <w:t xml:space="preserve"> and save this as EmployeeSubs2.CSV. </w:t>
-      </w:r>
-      <w:r>
-        <w:rPr>
-          <w:lang w:val="en-GB"/>
-        </w:rPr>
-        <w:t xml:space="preserve">Rerun CSV2DCC </w:t>
-      </w:r>
-      <w:r>
-        <w:rPr>
-          <w:lang w:val="en-GB"/>
-        </w:rPr>
-        <w:t xml:space="preserve">using this second version of the substitution file </w:t>
-      </w:r>
-      <w:r>
-        <w:rPr>
-          <w:lang w:val="en-GB"/>
-        </w:rPr>
-        <w:t>and this time the output will use the new information in the CSV file.</w:t>
-      </w:r>
-      <w:r>
-        <w:rPr>
-          <w:lang w:val="en-GB"/>
-        </w:rPr>
-        <w:t xml:space="preserve"> </w:t>
-      </w:r>
-      <w:proofErr w:type="gramStart"/>
-      <w:r>
-        <w:rPr>
-          <w:lang w:val="en-GB"/>
-        </w:rPr>
-        <w:t>Again</w:t>
-      </w:r>
-      <w:proofErr w:type="gramEnd"/>
-      <w:r>
-        <w:rPr>
-          <w:lang w:val="en-GB"/>
-        </w:rPr>
-        <w:t xml:space="preserve"> open the output file to confirm your data has been added to the output file</w:t>
-      </w:r>
-      <w:r>
-        <w:rPr>
-          <w:lang w:val="en-GB"/>
-        </w:rPr>
-        <w:t>.</w:t>
-      </w:r>
-    </w:p>
-    <w:p>
-      <w:pPr>
-        <w:rPr>
-          <w:lang w:val="en-GB"/>
-        </w:rPr>
-      </w:pPr>
-    </w:p>
-    <w:p>
-      <w:pPr>
-        <w:rPr>
-          <w:b/>
-          <w:lang w:val="en-GB"/>
-        </w:rPr>
-      </w:pPr>
-      <w:r>
-        <w:rPr>
-          <w:b/>
-          <w:lang w:val="en-GB"/>
-        </w:rPr>
-        <w:t>How c</w:t>
-      </w:r>
-      <w:r>
-        <w:rPr>
-          <w:b/>
-          <w:lang w:val="en-GB"/>
-        </w:rPr>
-        <w:t xml:space="preserve">an CSV2DCC </w:t>
-      </w:r>
-      <w:r>
-        <w:rPr>
-          <w:b/>
-          <w:lang w:val="en-GB"/>
-        </w:rPr>
-        <w:t>be used</w:t>
-      </w:r>
-      <w:r>
-        <w:rPr>
-          <w:b/>
-          <w:lang w:val="en-GB"/>
-        </w:rPr>
-        <w:t xml:space="preserve"> in practice?</w:t>
-      </w:r>
-    </w:p>
-    <w:p>
-      <w:pPr>
-        <w:rPr>
-          <w:lang w:val="en-GB"/>
-        </w:rPr>
-      </w:pPr>
-      <w:r>
-        <w:rPr>
-          <w:lang w:val="en-GB"/>
-        </w:rPr>
-        <w:t xml:space="preserve">To </w:t>
-      </w:r>
-      <w:proofErr w:type="gramStart"/>
-      <w:r>
-        <w:rPr>
-          <w:lang w:val="en-GB"/>
-        </w:rPr>
-        <w:t>actually use</w:t>
-      </w:r>
-      <w:proofErr w:type="gramEnd"/>
-      <w:r>
-        <w:rPr>
-          <w:lang w:val="en-GB"/>
-        </w:rPr>
-        <w:t xml:space="preserve"> CSV2DCC in practice:</w:t>
-      </w:r>
-    </w:p>
-    <w:p>
-      <w:pPr>
-        <w:rPr>
-          <w:lang w:val="en-GB"/>
-        </w:rPr>
-      </w:pPr>
-      <w:r>
-        <w:rPr>
-          <w:lang w:val="en-GB"/>
-        </w:rPr>
-        <w:t>1. Develop a relevant DCC</w:t>
-      </w:r>
-      <w:r>
-        <w:rPr>
-          <w:lang w:val="en-GB"/>
-        </w:rPr>
-        <w:t xml:space="preserve"> for your area of work</w:t>
-      </w:r>
-      <w:r>
-        <w:rPr>
-          <w:lang w:val="en-GB"/>
-        </w:rPr>
-        <w:t xml:space="preserve"> (which will probably contain example data).</w:t>
-      </w:r>
-    </w:p>
-    <w:p>
-      <w:pPr>
-        <w:rPr>
-          <w:lang w:val="en-GB"/>
-        </w:rPr>
-      </w:pPr>
-      <w:r>
-        <w:rPr>
-          <w:lang w:val="en-GB"/>
-        </w:rPr>
-        <w:t xml:space="preserve">2. When you have an individual DCC file that is suitable, create a Parameterised version of this xml file replacing all the example data with codes (as described </w:t>
-      </w:r>
-      <w:r>
-        <w:rPr>
-          <w:lang w:val="en-GB"/>
-        </w:rPr>
-        <w:t xml:space="preserve">in Step 1 </w:t>
-      </w:r>
-      <w:r>
-        <w:rPr>
-          <w:lang w:val="en-GB"/>
-        </w:rPr>
-        <w:t>).</w:t>
-      </w:r>
-    </w:p>
-    <w:p>
-      <w:pPr>
-        <w:rPr>
-          <w:lang w:val="en-GB"/>
-        </w:rPr>
-      </w:pPr>
-      <w:r>
-        <w:rPr>
-          <w:lang w:val="en-GB"/>
-        </w:rPr>
-        <w:t xml:space="preserve">3. In your current spreadsheet file that generates your results (assuming you use a spreadsheet application in your current </w:t>
-      </w:r>
-      <w:proofErr w:type="gramStart"/>
-      <w:r>
-        <w:rPr>
-          <w:lang w:val="en-GB"/>
-        </w:rPr>
-        <w:t xml:space="preserve">process) </w:t>
-      </w:r>
-      <w:r>
-        <w:rPr>
-          <w:lang w:val="en-GB"/>
-        </w:rPr>
-        <w:t xml:space="preserve"> add</w:t>
-      </w:r>
-      <w:proofErr w:type="gramEnd"/>
-      <w:r>
-        <w:rPr>
-          <w:lang w:val="en-GB"/>
-        </w:rPr>
-        <w:t xml:space="preserve"> a new sheet, call it "</w:t>
+        <w:t xml:space="preserve">3. In your current spreadsheet file that generates your results (assuming you use a spreadsheet application in your current process) </w:t>
+      </w:r>
+      <w:r>
+        <w:rPr>
+          <w:lang w:val="en-GB"/>
+        </w:rPr>
+        <w:t xml:space="preserve"> add a new sheet, call it "</w:t>
       </w:r>
       <w:proofErr w:type="spellStart"/>
       <w:r>

</xml_diff>